<commit_message>
Made the current implementation completly functional
</commit_message>
<xml_diff>
--- a/NEA Project Log.docx
+++ b/NEA Project Log.docx
@@ -275,9 +275,162 @@
       </w:r>
     </w:p>
     <w:p>
+      <w:pPr>
+        <w:pStyle w:val="ListParagraph"/>
+        <w:numPr>
+          <w:ilvl w:val="0"/>
+          <w:numId w:val="1"/>
+        </w:numPr>
+      </w:pPr>
       <w:r>
         <w:lastRenderedPageBreak/>
-        <w:t>- Added a spin property to all particles, it is currently only a Boolean data type but needs to be changed to Left and Right somehow (New class?)</w:t>
+        <w:t>Added a spin property to all particles, it is currently only a Boolean data type but needs to be changed to Left and Right somehow (New class?)</w:t>
+      </w:r>
+    </w:p>
+    <w:p/>
+    <w:p>
+      <w:r>
+        <w:t>2/10/18</w:t>
+      </w:r>
+    </w:p>
+    <w:p>
+      <w:pPr>
+        <w:pStyle w:val="ListParagraph"/>
+        <w:numPr>
+          <w:ilvl w:val="0"/>
+          <w:numId w:val="1"/>
+        </w:numPr>
+      </w:pPr>
+      <w:r>
+        <w:t>Decided to try and go functional</w:t>
+      </w:r>
+      <w:r>
+        <w:t>,</w:t>
+      </w:r>
+      <w:r>
+        <w:t xml:space="preserve"> this involves:</w:t>
+      </w:r>
+    </w:p>
+    <w:p>
+      <w:pPr>
+        <w:pStyle w:val="ListParagraph"/>
+        <w:numPr>
+          <w:ilvl w:val="1"/>
+          <w:numId w:val="1"/>
+        </w:numPr>
+      </w:pPr>
+      <w:r>
+        <w:t>Particles become immutable</w:t>
+      </w:r>
+    </w:p>
+    <w:p>
+      <w:pPr>
+        <w:pStyle w:val="ListParagraph"/>
+        <w:numPr>
+          <w:ilvl w:val="1"/>
+          <w:numId w:val="1"/>
+        </w:numPr>
+      </w:pPr>
+      <w:r>
+        <w:t xml:space="preserve">Functions become static </w:t>
+      </w:r>
+    </w:p>
+    <w:p>
+      <w:pPr>
+        <w:pStyle w:val="ListParagraph"/>
+        <w:numPr>
+          <w:ilvl w:val="1"/>
+          <w:numId w:val="1"/>
+        </w:numPr>
+      </w:pPr>
+      <w:r>
+        <w:t xml:space="preserve">Generalise </w:t>
+      </w:r>
+      <w:proofErr w:type="spellStart"/>
+      <w:r>
+        <w:t>annialation</w:t>
+      </w:r>
+      <w:proofErr w:type="spellEnd"/>
+      <w:r>
+        <w:t xml:space="preserve"> with an interface&lt;T&gt;</w:t>
+      </w:r>
+      <w:r>
+        <w:t xml:space="preserve">  (</w:t>
+      </w:r>
+      <w:proofErr w:type="spellStart"/>
+      <w:r>
+        <w:t>IAntiparticle</w:t>
+      </w:r>
+      <w:proofErr w:type="spellEnd"/>
+      <w:r>
+        <w:t xml:space="preserve">&lt;T&gt; where T: Particle) </w:t>
+      </w:r>
+      <w:r>
+        <w:t>– where the antiparticle “</w:t>
+      </w:r>
+      <w:proofErr w:type="spellStart"/>
+      <w:r>
+        <w:t>inherites</w:t>
+      </w:r>
+      <w:proofErr w:type="spellEnd"/>
+      <w:r>
+        <w:t xml:space="preserve">” the </w:t>
+      </w:r>
+      <w:proofErr w:type="spellStart"/>
+      <w:r>
+        <w:t>IAntiparticle</w:t>
+      </w:r>
+      <w:proofErr w:type="spellEnd"/>
+      <w:r>
+        <w:t>&lt;particle&gt;</w:t>
+      </w:r>
+    </w:p>
+    <w:p>
+      <w:pPr>
+        <w:pStyle w:val="ListParagraph"/>
+        <w:numPr>
+          <w:ilvl w:val="1"/>
+          <w:numId w:val="1"/>
+        </w:numPr>
+      </w:pPr>
+      <w:r>
+        <w:t>See RNG sheet</w:t>
+      </w:r>
+    </w:p>
+    <w:p>
+      <w:pPr>
+        <w:pStyle w:val="ListParagraph"/>
+        <w:numPr>
+          <w:ilvl w:val="1"/>
+          <w:numId w:val="1"/>
+        </w:numPr>
+      </w:pPr>
+      <w:r>
+        <w:t>Use Tuples</w:t>
+      </w:r>
+    </w:p>
+    <w:p>
+      <w:pPr>
+        <w:pStyle w:val="ListParagraph"/>
+        <w:numPr>
+          <w:ilvl w:val="1"/>
+          <w:numId w:val="1"/>
+        </w:numPr>
+      </w:pPr>
+      <w:r>
+        <w:t xml:space="preserve">Cannot change already made variables </w:t>
+      </w:r>
+    </w:p>
+    <w:p>
+      <w:pPr>
+        <w:pStyle w:val="ListParagraph"/>
+        <w:numPr>
+          <w:ilvl w:val="0"/>
+          <w:numId w:val="1"/>
+        </w:numPr>
+      </w:pPr>
+      <w:r>
+        <w:t>To move all of my projects into one project and then create folders to separate them</w:t>
       </w:r>
     </w:p>
     <w:p>
@@ -289,8 +442,281 @@
       <w:pPr>
         <w:ind w:left="360"/>
       </w:pPr>
+      <w:r>
+        <w:t>-Needed to make the properties in the classes protected and not private as that does not work</w:t>
+      </w:r>
+    </w:p>
+    <w:p>
+      <w:pPr>
+        <w:ind w:left="360"/>
+      </w:pPr>
+    </w:p>
+    <w:p>
+      <w:pPr>
+        <w:ind w:left="360"/>
+      </w:pPr>
+      <w:r>
+        <w:t xml:space="preserve">12/10/18 </w:t>
+      </w:r>
+    </w:p>
+    <w:p>
+      <w:pPr>
+        <w:pStyle w:val="ListParagraph"/>
+        <w:numPr>
+          <w:ilvl w:val="0"/>
+          <w:numId w:val="1"/>
+        </w:numPr>
+      </w:pPr>
+      <w:r>
+        <w:t>Try to implement Feynman diagrams for the electron capture to be able to produce a more visual program</w:t>
+      </w:r>
+      <w:r>
+        <w:t xml:space="preserve"> </w:t>
+      </w:r>
+    </w:p>
+    <w:p>
+      <w:pPr>
+        <w:pStyle w:val="ListParagraph"/>
+        <w:numPr>
+          <w:ilvl w:val="0"/>
+          <w:numId w:val="1"/>
+        </w:numPr>
+      </w:pPr>
+      <w:r>
+        <w:t>This diagram currently is very hard coded and I need to find a way to create it by using the input and output objects</w:t>
+      </w:r>
+    </w:p>
+    <w:p>
+      <w:pPr>
+        <w:pStyle w:val="ListParagraph"/>
+        <w:numPr>
+          <w:ilvl w:val="0"/>
+          <w:numId w:val="1"/>
+        </w:numPr>
+      </w:pPr>
+      <w:r>
+        <w:t>I have decided to make the particle objects themselves know what symbol they will use for the Feynman diagrams</w:t>
+      </w:r>
+    </w:p>
+    <w:p>
+      <w:pPr>
+        <w:pStyle w:val="ListParagraph"/>
+        <w:numPr>
+          <w:ilvl w:val="1"/>
+          <w:numId w:val="1"/>
+        </w:numPr>
+      </w:pPr>
+      <w:r>
+        <w:t xml:space="preserve">I am not sure if this is the best idea as I am struggling to find a way to make it more automated, I will have to rearrange what the perimeters are to both the actual collision functions and the Feynman Diagram function </w:t>
+      </w:r>
+    </w:p>
+    <w:p>
+      <w:pPr>
+        <w:pStyle w:val="ListParagraph"/>
+        <w:numPr>
+          <w:ilvl w:val="0"/>
+          <w:numId w:val="1"/>
+        </w:numPr>
+      </w:pPr>
+      <w:r>
+        <w:t>Rearranged the perimeters that are passed in and this now works, although it program is still quite dependent on almost the same functionality being coded multiple times throughout the collision functions</w:t>
+      </w:r>
+    </w:p>
+    <w:p>
+      <w:pPr>
+        <w:pStyle w:val="ListParagraph"/>
+        <w:numPr>
+          <w:ilvl w:val="0"/>
+          <w:numId w:val="1"/>
+        </w:numPr>
+      </w:pPr>
+      <w:r>
+        <w:t>Next step is to change the annihilation collision from just between protons to whateve</w:t>
+      </w:r>
+      <w:r>
+        <w:t>r the user in</w:t>
+      </w:r>
+      <w:r>
+        <w:t>puts</w:t>
+      </w:r>
     </w:p>
     <w:p/>
+    <w:p/>
+    <w:p>
+      <w:r>
+        <w:t>30/10/18</w:t>
+      </w:r>
+    </w:p>
+    <w:p>
+      <w:pPr>
+        <w:pStyle w:val="ListParagraph"/>
+        <w:numPr>
+          <w:ilvl w:val="0"/>
+          <w:numId w:val="1"/>
+        </w:numPr>
+      </w:pPr>
+      <w:r>
+        <w:t xml:space="preserve">Created a new program to try and make the project more functional at the core </w:t>
+      </w:r>
+    </w:p>
+    <w:p>
+      <w:pPr>
+        <w:pStyle w:val="ListParagraph"/>
+        <w:numPr>
+          <w:ilvl w:val="0"/>
+          <w:numId w:val="1"/>
+        </w:numPr>
+      </w:pPr>
+      <w:r>
+        <w:t xml:space="preserve">Took the </w:t>
+      </w:r>
+      <w:proofErr w:type="spellStart"/>
+      <w:r>
+        <w:t>FList</w:t>
+      </w:r>
+      <w:proofErr w:type="spellEnd"/>
+      <w:r>
+        <w:t xml:space="preserve"> class from Dr </w:t>
+      </w:r>
+      <w:proofErr w:type="spellStart"/>
+      <w:r>
+        <w:t>Pawson</w:t>
+      </w:r>
+      <w:proofErr w:type="spellEnd"/>
+      <w:r>
+        <w:t xml:space="preserve"> and declared It in my project as it was a difficult part of the project </w:t>
+      </w:r>
+    </w:p>
+    <w:p>
+      <w:r>
+        <w:t>2/11/18</w:t>
+      </w:r>
+    </w:p>
+    <w:p>
+      <w:pPr>
+        <w:pStyle w:val="ListParagraph"/>
+        <w:numPr>
+          <w:ilvl w:val="0"/>
+          <w:numId w:val="1"/>
+        </w:numPr>
+      </w:pPr>
+      <w:r>
+        <w:t xml:space="preserve">Made the Annihilation function pure and have </w:t>
+      </w:r>
+      <w:proofErr w:type="spellStart"/>
+      <w:r>
+        <w:t>successfuly</w:t>
+      </w:r>
+      <w:proofErr w:type="spellEnd"/>
+      <w:r>
+        <w:t xml:space="preserve"> implemented the recursive list </w:t>
+      </w:r>
+    </w:p>
+    <w:p>
+      <w:pPr>
+        <w:pStyle w:val="ListParagraph"/>
+        <w:numPr>
+          <w:ilvl w:val="0"/>
+          <w:numId w:val="1"/>
+        </w:numPr>
+      </w:pPr>
+      <w:r>
+        <w:t xml:space="preserve">Used reflection to add protons and neutrons to the atomic creator lists </w:t>
+      </w:r>
+    </w:p>
+    <w:p/>
+    <w:p>
+      <w:r>
+        <w:t>9/11/18</w:t>
+      </w:r>
+    </w:p>
+    <w:p>
+      <w:pPr>
+        <w:pStyle w:val="ListParagraph"/>
+        <w:numPr>
+          <w:ilvl w:val="0"/>
+          <w:numId w:val="1"/>
+        </w:numPr>
+      </w:pPr>
+      <w:r>
+        <w:t xml:space="preserve">Using the </w:t>
+      </w:r>
+      <w:proofErr w:type="spellStart"/>
+      <w:r>
+        <w:t>Quadrivia</w:t>
+      </w:r>
+      <w:proofErr w:type="spellEnd"/>
+      <w:r>
+        <w:t xml:space="preserve"> </w:t>
+      </w:r>
+      <w:proofErr w:type="spellStart"/>
+      <w:r>
+        <w:t>Nuget</w:t>
+      </w:r>
+      <w:proofErr w:type="spellEnd"/>
+      <w:r>
+        <w:t xml:space="preserve"> package to allow the streamlining of certain functions such as functional lists. </w:t>
+      </w:r>
+    </w:p>
+    <w:p>
+      <w:pPr>
+        <w:pStyle w:val="ListParagraph"/>
+        <w:numPr>
+          <w:ilvl w:val="0"/>
+          <w:numId w:val="1"/>
+        </w:numPr>
+      </w:pPr>
+      <w:r>
+        <w:t xml:space="preserve">The package is public </w:t>
+      </w:r>
+    </w:p>
+    <w:p>
+      <w:r>
+        <w:t>16/11/18</w:t>
+      </w:r>
+    </w:p>
+    <w:p>
+      <w:pPr>
+        <w:pStyle w:val="ListParagraph"/>
+        <w:numPr>
+          <w:ilvl w:val="0"/>
+          <w:numId w:val="1"/>
+        </w:numPr>
+      </w:pPr>
+      <w:r>
+        <w:t xml:space="preserve">Using lambda for add </w:t>
+      </w:r>
+      <w:proofErr w:type="spellStart"/>
+      <w:r>
+        <w:t>func</w:t>
+      </w:r>
+      <w:proofErr w:type="spellEnd"/>
+      <w:r>
+        <w:t xml:space="preserve"> so more functions in Collision Functions can use the add </w:t>
+      </w:r>
+      <w:proofErr w:type="spellStart"/>
+      <w:r>
+        <w:t>func</w:t>
+      </w:r>
+      <w:proofErr w:type="spellEnd"/>
+      <w:r>
+        <w:t xml:space="preserve">. And it is easier to read </w:t>
+      </w:r>
+    </w:p>
+    <w:p>
+      <w:pPr>
+        <w:pStyle w:val="ListParagraph"/>
+        <w:numPr>
+          <w:ilvl w:val="0"/>
+          <w:numId w:val="1"/>
+        </w:numPr>
+      </w:pPr>
+      <w:r>
+        <w:t>I had a list of particles and I want to obtain a list of their rest masses so I decided to use mapping</w:t>
+      </w:r>
+      <w:bookmarkStart w:id="0" w:name="_GoBack"/>
+      <w:bookmarkEnd w:id="0"/>
+    </w:p>
     <w:p>
       <w:pPr>
         <w:rPr>
@@ -321,12 +747,7 @@
         </w:numPr>
       </w:pPr>
       <w:r>
-        <w:t>Where the particle diagram is used and that relation is coded into the system. All particles are also provided with a full a</w:t>
-      </w:r>
-      <w:bookmarkStart w:id="0" w:name="_GoBack"/>
-      <w:bookmarkEnd w:id="0"/>
-      <w:r>
-        <w:t>rray propitiates and methods they may require (</w:t>
+        <w:t>Where the particle diagram is used and that relation is coded into the system. All particles are also provided with a full array propitiates and methods they may require (</w:t>
       </w:r>
       <w:proofErr w:type="spellStart"/>
       <w:r>
@@ -527,7 +948,7 @@
         <w:rFonts w:ascii="Cambria" w:eastAsiaTheme="minorEastAsia" w:hAnsi="Cambria" w:cstheme="minorBidi" w:hint="default"/>
       </w:rPr>
     </w:lvl>
-    <w:lvl w:ilvl="1" w:tplc="04090003" w:tentative="1">
+    <w:lvl w:ilvl="1" w:tplc="04090003">
       <w:start w:val="1"/>
       <w:numFmt w:val="bullet"/>
       <w:lvlText w:val="o"/>

</xml_diff>

<commit_message>
Added vector functions, distance calculators and a pair production function
</commit_message>
<xml_diff>
--- a/NEA Project Log.docx
+++ b/NEA Project Log.docx
@@ -344,45 +344,13 @@
         </w:numPr>
       </w:pPr>
       <w:r>
-        <w:t xml:space="preserve">Generalise </w:t>
-      </w:r>
-      <w:proofErr w:type="spellStart"/>
-      <w:r>
-        <w:t>annialation</w:t>
-      </w:r>
-      <w:proofErr w:type="spellEnd"/>
-      <w:r>
-        <w:t xml:space="preserve"> with an interface&lt;T&gt;</w:t>
-      </w:r>
-      <w:r>
-        <w:t xml:space="preserve">  (</w:t>
-      </w:r>
-      <w:proofErr w:type="spellStart"/>
-      <w:r>
-        <w:t>IAntiparticle</w:t>
-      </w:r>
-      <w:proofErr w:type="spellEnd"/>
-      <w:r>
-        <w:t xml:space="preserve">&lt;T&gt; where T: Particle) </w:t>
-      </w:r>
-      <w:r>
-        <w:t>– where the antiparticle “</w:t>
-      </w:r>
-      <w:proofErr w:type="spellStart"/>
-      <w:r>
-        <w:t>inherites</w:t>
-      </w:r>
-      <w:proofErr w:type="spellEnd"/>
-      <w:r>
-        <w:t xml:space="preserve">” the </w:t>
-      </w:r>
-      <w:proofErr w:type="spellStart"/>
-      <w:r>
-        <w:t>IAntiparticle</w:t>
-      </w:r>
-      <w:proofErr w:type="spellEnd"/>
-      <w:r>
-        <w:t>&lt;particle&gt;</w:t>
+        <w:t>Generalise annialation with an interface&lt;T&gt;</w:t>
+      </w:r>
+      <w:r>
+        <w:t xml:space="preserve">  (IAntiparticle&lt;T&gt; where T: Particle) </w:t>
+      </w:r>
+      <w:r>
+        <w:t>– where the antiparticle “inherites” the IAntiparticle&lt;particle&gt;</w:t>
       </w:r>
     </w:p>
     <w:p>
@@ -568,23 +536,7 @@
         </w:numPr>
       </w:pPr>
       <w:r>
-        <w:t xml:space="preserve">Took the </w:t>
-      </w:r>
-      <w:proofErr w:type="spellStart"/>
-      <w:r>
-        <w:t>FList</w:t>
-      </w:r>
-      <w:proofErr w:type="spellEnd"/>
-      <w:r>
-        <w:t xml:space="preserve"> class from Dr </w:t>
-      </w:r>
-      <w:proofErr w:type="spellStart"/>
-      <w:r>
-        <w:t>Pawson</w:t>
-      </w:r>
-      <w:proofErr w:type="spellEnd"/>
-      <w:r>
-        <w:t xml:space="preserve"> and declared It in my project as it was a difficult part of the project </w:t>
+        <w:t xml:space="preserve">Took the FList class from Dr Pawson and declared It in my project as it was a difficult part of the project </w:t>
       </w:r>
     </w:p>
     <w:p>
@@ -601,15 +553,7 @@
         </w:numPr>
       </w:pPr>
       <w:r>
-        <w:t xml:space="preserve">Made the Annihilation function pure and have </w:t>
-      </w:r>
-      <w:proofErr w:type="spellStart"/>
-      <w:r>
-        <w:t>successfuly</w:t>
-      </w:r>
-      <w:proofErr w:type="spellEnd"/>
-      <w:r>
-        <w:t xml:space="preserve"> implemented the recursive list </w:t>
+        <w:t xml:space="preserve">Made the Annihilation function pure and have successfuly implemented the recursive list </w:t>
       </w:r>
     </w:p>
     <w:p>
@@ -639,23 +583,7 @@
         </w:numPr>
       </w:pPr>
       <w:r>
-        <w:t xml:space="preserve">Using the </w:t>
-      </w:r>
-      <w:proofErr w:type="spellStart"/>
-      <w:r>
-        <w:t>Quadrivia</w:t>
-      </w:r>
-      <w:proofErr w:type="spellEnd"/>
-      <w:r>
-        <w:t xml:space="preserve"> </w:t>
-      </w:r>
-      <w:proofErr w:type="spellStart"/>
-      <w:r>
-        <w:t>Nuget</w:t>
-      </w:r>
-      <w:proofErr w:type="spellEnd"/>
-      <w:r>
-        <w:t xml:space="preserve"> package to allow the streamlining of certain functions such as functional lists. </w:t>
+        <w:t xml:space="preserve">Using the Quadrivia Nuget package to allow the streamlining of certain functions such as functional lists. </w:t>
       </w:r>
     </w:p>
     <w:p>
@@ -684,23 +612,7 @@
         </w:numPr>
       </w:pPr>
       <w:r>
-        <w:t xml:space="preserve">Using lambda for add </w:t>
-      </w:r>
-      <w:proofErr w:type="spellStart"/>
-      <w:r>
-        <w:t>func</w:t>
-      </w:r>
-      <w:proofErr w:type="spellEnd"/>
-      <w:r>
-        <w:t xml:space="preserve"> so more functions in Collision Functions can use the add </w:t>
-      </w:r>
-      <w:proofErr w:type="spellStart"/>
-      <w:r>
-        <w:t>func</w:t>
-      </w:r>
-      <w:proofErr w:type="spellEnd"/>
-      <w:r>
-        <w:t xml:space="preserve">. And it is easier to read </w:t>
+        <w:t xml:space="preserve">Using lambda for add func so more functions in Collision Functions can use the add func. And it is easier to read </w:t>
       </w:r>
     </w:p>
     <w:p>
@@ -713,6 +625,350 @@
       </w:pPr>
       <w:r>
         <w:t>I had a list of particles and I want to obtain a list of their rest masses so I decided to use mapping</w:t>
+      </w:r>
+    </w:p>
+    <w:p>
+      <w:pPr>
+        <w:pStyle w:val="ListParagraph"/>
+        <w:numPr>
+          <w:ilvl w:val="0"/>
+          <w:numId w:val="1"/>
+        </w:numPr>
+      </w:pPr>
+      <w:r>
+        <w:t>Removed a lot of excess code from the annihilation function. Now the function returns a tuple and in the tuple instead of p1, p2 it is now just function calls. The Output particle list has been removed as it was not needed and the variables holding the total rest mass and total energy have been removed. Now it is all in functions and func’s</w:t>
+      </w:r>
+    </w:p>
+    <w:p>
+      <w:pPr>
+        <w:pStyle w:val="ListParagraph"/>
+        <w:numPr>
+          <w:ilvl w:val="0"/>
+          <w:numId w:val="1"/>
+        </w:numPr>
+      </w:pPr>
+      <w:r>
+        <w:t>Removed the input particle list. The annihilation function is now only one line without any sequencing or variables.</w:t>
+      </w:r>
+      <w:r>
+        <w:t xml:space="preserve"> This allows the function implementation to be written on one line that has be separated on separate lines for readability  </w:t>
+      </w:r>
+    </w:p>
+    <w:p>
+      <w:pPr>
+        <w:ind w:left="360"/>
+      </w:pPr>
+      <w:r>
+        <w:t>21/11/18</w:t>
+      </w:r>
+    </w:p>
+    <w:p>
+      <w:pPr>
+        <w:pStyle w:val="ListParagraph"/>
+        <w:numPr>
+          <w:ilvl w:val="0"/>
+          <w:numId w:val="1"/>
+        </w:numPr>
+      </w:pPr>
+      <w:r>
+        <w:t xml:space="preserve">Had a conversation with Client and he recommended adding decays to the list of “collisions” and neutrino interactions and electrostatic repulsion. He also said base collisions off the bubble chamber and not the large hadron collider for computability </w:t>
+      </w:r>
+    </w:p>
+    <w:p>
+      <w:pPr>
+        <w:pStyle w:val="ListParagraph"/>
+        <w:numPr>
+          <w:ilvl w:val="0"/>
+          <w:numId w:val="1"/>
+        </w:numPr>
+      </w:pPr>
+      <w:r>
+        <w:t>Simulation would be improved by a cyclotron function</w:t>
+      </w:r>
+    </w:p>
+    <w:p>
+      <w:r>
+        <w:t>27/11/18</w:t>
+      </w:r>
+    </w:p>
+    <w:p>
+      <w:pPr>
+        <w:pStyle w:val="ListParagraph"/>
+        <w:numPr>
+          <w:ilvl w:val="0"/>
+          <w:numId w:val="1"/>
+        </w:numPr>
+      </w:pPr>
+      <w:r>
+        <w:t>Using generics for the vectors to allow me to parse any type to one function and then apply a vector to it.</w:t>
+      </w:r>
+    </w:p>
+    <w:p>
+      <w:r>
+        <w:t>30/11/18</w:t>
+      </w:r>
+    </w:p>
+    <w:p>
+      <w:pPr>
+        <w:pStyle w:val="ListParagraph"/>
+        <w:numPr>
+          <w:ilvl w:val="0"/>
+          <w:numId w:val="1"/>
+        </w:numPr>
+      </w:pPr>
+      <w:r>
+        <w:t xml:space="preserve">To be able to let on vector that is intrinsically connected to another know what the other is: </w:t>
+      </w:r>
+    </w:p>
+    <w:p>
+      <w:pPr>
+        <w:pStyle w:val="ListParagraph"/>
+        <w:numPr>
+          <w:ilvl w:val="3"/>
+          <w:numId w:val="1"/>
+        </w:numPr>
+      </w:pPr>
+      <w:r>
+        <w:t>Haskell – fn = let u1 = Random in (n + u1, n – u1)</w:t>
+      </w:r>
+    </w:p>
+    <w:p>
+      <w:pPr>
+        <w:pStyle w:val="ListParagraph"/>
+        <w:numPr>
+          <w:ilvl w:val="3"/>
+          <w:numId w:val="1"/>
+        </w:numPr>
+      </w:pPr>
+      <w:r>
+        <w:t>C# foo {var u1 = Random Vector</w:t>
+      </w:r>
+    </w:p>
+    <w:p>
+      <w:pPr>
+        <w:ind w:left="3240" w:firstLine="360"/>
+      </w:pPr>
+      <w:r>
+        <w:t>Return tuple.create(n + u1, n-u1}</w:t>
+      </w:r>
+    </w:p>
+    <w:p>
+      <w:pPr>
+        <w:pStyle w:val="ListParagraph"/>
+        <w:numPr>
+          <w:ilvl w:val="0"/>
+          <w:numId w:val="1"/>
+        </w:numPr>
+      </w:pPr>
+      <w:r>
+        <w:t>This looks like cheating but it is just a basic version to all me to compile, will change later</w:t>
+      </w:r>
+    </w:p>
+    <w:p>
+      <w:pPr>
+        <w:pStyle w:val="ListParagraph"/>
+        <w:numPr>
+          <w:ilvl w:val="0"/>
+          <w:numId w:val="1"/>
+        </w:numPr>
+      </w:pPr>
+      <w:r>
+        <w:t xml:space="preserve">Need to look into random source code and will write up about it in project </w:t>
+      </w:r>
+    </w:p>
+    <w:p>
+      <w:pPr>
+        <w:pStyle w:val="ListParagraph"/>
+        <w:numPr>
+          <w:ilvl w:val="0"/>
+          <w:numId w:val="1"/>
+        </w:numPr>
+      </w:pPr>
+      <w:r>
+        <w:t>Started to add tests for Collision and Vector Functions</w:t>
+      </w:r>
+    </w:p>
+    <w:p>
+      <w:r>
+        <w:t>4/12</w:t>
+      </w:r>
+      <w:r>
+        <w:t>/18</w:t>
+      </w:r>
+    </w:p>
+    <w:p>
+      <w:pPr>
+        <w:pStyle w:val="ListParagraph"/>
+        <w:numPr>
+          <w:ilvl w:val="0"/>
+          <w:numId w:val="1"/>
+        </w:numPr>
+      </w:pPr>
+      <w:r>
+        <w:t>Tests are working for set vectors</w:t>
+      </w:r>
+    </w:p>
+    <w:p>
+      <w:pPr>
+        <w:pStyle w:val="ListParagraph"/>
+        <w:numPr>
+          <w:ilvl w:val="0"/>
+          <w:numId w:val="1"/>
+        </w:numPr>
+      </w:pPr>
+      <w:r>
+        <w:t>Now randomising the vectors</w:t>
+      </w:r>
+    </w:p>
+    <w:p>
+      <w:pPr>
+        <w:pStyle w:val="ListParagraph"/>
+        <w:numPr>
+          <w:ilvl w:val="1"/>
+          <w:numId w:val="1"/>
+        </w:numPr>
+      </w:pPr>
+      <w:r>
+        <w:t xml:space="preserve">This means the original FRandom DateTime needs to be implemented once and everything else must be based of that first Frandom meaning I need to pass the random through the code. </w:t>
+      </w:r>
+    </w:p>
+    <w:p>
+      <w:pPr>
+        <w:pStyle w:val="ListParagraph"/>
+        <w:numPr>
+          <w:ilvl w:val="1"/>
+          <w:numId w:val="1"/>
+        </w:numPr>
+      </w:pPr>
+      <w:r>
+        <w:t xml:space="preserve">Added a second Frandom.Next to the z coordinate so the x,z coordinates were not the same. </w:t>
+      </w:r>
+    </w:p>
+    <w:p>
+      <w:r>
+        <w:t xml:space="preserve">- The vector functions can now produce a single ejection for any particle (Particles and photon are split, overloaded functions), a opposite ejection (Particles and photon are split, overloaded functions). And all values x,y,z are randomised each time. </w:t>
+      </w:r>
+    </w:p>
+    <w:p>
+      <w:pPr>
+        <w:ind w:left="360"/>
+      </w:pPr>
+    </w:p>
+    <w:p>
+      <w:pPr>
+        <w:ind w:left="360"/>
+      </w:pPr>
+      <w:r>
+        <w:t>7/12</w:t>
+      </w:r>
+      <w:r>
+        <w:t xml:space="preserve">/18 </w:t>
+      </w:r>
+    </w:p>
+    <w:p>
+      <w:pPr>
+        <w:pStyle w:val="ListParagraph"/>
+        <w:numPr>
+          <w:ilvl w:val="0"/>
+          <w:numId w:val="1"/>
+        </w:numPr>
+      </w:pPr>
+      <w:r>
+        <w:t xml:space="preserve">Need to think about adding a function where the parameter is an old photon and it uses the old photon to create a new one. </w:t>
+      </w:r>
+    </w:p>
+    <w:p>
+      <w:pPr>
+        <w:pStyle w:val="ListParagraph"/>
+        <w:numPr>
+          <w:ilvl w:val="0"/>
+          <w:numId w:val="1"/>
+        </w:numPr>
+      </w:pPr>
+      <w:r>
+        <w:t>Need to remember to set properties in overloaded constructers</w:t>
+      </w:r>
+    </w:p>
+    <w:p>
+      <w:pPr>
+        <w:ind w:left="360"/>
+      </w:pPr>
+    </w:p>
+    <w:p>
+      <w:pPr>
+        <w:ind w:left="360"/>
+      </w:pPr>
+      <w:r>
+        <w:t>11/12/18</w:t>
+      </w:r>
+    </w:p>
+    <w:p>
+      <w:pPr>
+        <w:pStyle w:val="ListParagraph"/>
+        <w:numPr>
+          <w:ilvl w:val="0"/>
+          <w:numId w:val="1"/>
+        </w:numPr>
+      </w:pPr>
+      <w:r>
+        <w:t>Pair production, annihilation now both work with full vector</w:t>
+      </w:r>
+      <w:r>
+        <w:t xml:space="preserve"> ejection</w:t>
+      </w:r>
+      <w:r>
+        <w:t xml:space="preserve"> support. </w:t>
+      </w:r>
+      <w:r>
+        <w:t>However need to implement continued movement vectors.</w:t>
+      </w:r>
+    </w:p>
+    <w:p>
+      <w:pPr>
+        <w:pStyle w:val="ListParagraph"/>
+        <w:numPr>
+          <w:ilvl w:val="0"/>
+          <w:numId w:val="1"/>
+        </w:numPr>
+      </w:pPr>
+      <w:r>
+        <w:t xml:space="preserve">Moving on to finalising electron capture </w:t>
+      </w:r>
+    </w:p>
+    <w:p>
+      <w:pPr>
+        <w:pStyle w:val="ListParagraph"/>
+        <w:numPr>
+          <w:ilvl w:val="0"/>
+          <w:numId w:val="1"/>
+        </w:numPr>
+      </w:pPr>
+      <w:r>
+        <w:t xml:space="preserve">Need to achieve a cyclotron that has a magnetic field and multiple electrons firing in. </w:t>
+      </w:r>
+    </w:p>
+    <w:p>
+      <w:pPr>
+        <w:pStyle w:val="ListParagraph"/>
+        <w:numPr>
+          <w:ilvl w:val="0"/>
+          <w:numId w:val="1"/>
+        </w:numPr>
+      </w:pPr>
+      <w:r>
+        <w:t>Need to add the lifespan for each particle to then find the distance ejected.</w:t>
+      </w:r>
+    </w:p>
+    <w:p>
+      <w:pPr>
+        <w:pStyle w:val="ListParagraph"/>
+        <w:numPr>
+          <w:ilvl w:val="0"/>
+          <w:numId w:val="1"/>
+        </w:numPr>
+      </w:pPr>
+      <w:r>
+        <w:t xml:space="preserve">Added a distance calculator for all particles using generics and an overloaded photon function (again) to find the distance the particle travels based on velocity and lifespan </w:t>
       </w:r>
       <w:bookmarkStart w:id="0" w:name="_GoBack"/>
       <w:bookmarkEnd w:id="0"/>
@@ -747,15 +1003,7 @@
         </w:numPr>
       </w:pPr>
       <w:r>
-        <w:t>Where the particle diagram is used and that relation is coded into the system. All particles are also provided with a full array propitiates and methods they may require (</w:t>
-      </w:r>
-      <w:proofErr w:type="spellStart"/>
-      <w:r>
-        <w:t>eg</w:t>
-      </w:r>
-      <w:proofErr w:type="spellEnd"/>
-      <w:r>
-        <w:t xml:space="preserve"> Mass to Energy)</w:t>
+        <w:t>Where the particle diagram is used and that relation is coded into the system. All particles are also provided with a full array propitiates and methods they may require (eg Mass to Energy)</w:t>
       </w:r>
     </w:p>
     <w:p>
@@ -791,15 +1039,7 @@
         </w:numPr>
       </w:pPr>
       <w:r>
-        <w:t xml:space="preserve">Start with the Quarks and </w:t>
-      </w:r>
-      <w:proofErr w:type="gramStart"/>
-      <w:r>
-        <w:t>then  move</w:t>
-      </w:r>
-      <w:proofErr w:type="gramEnd"/>
-      <w:r>
-        <w:t xml:space="preserve"> onto the bigger particles</w:t>
+        <w:t>Start with the Quarks and then  move onto the bigger particles</w:t>
       </w:r>
     </w:p>
     <w:p>
@@ -828,15 +1068,7 @@
         </w:numPr>
       </w:pPr>
       <w:r>
-        <w:t>Will need different collisions for different types (</w:t>
-      </w:r>
-      <w:proofErr w:type="spellStart"/>
-      <w:r>
-        <w:t>eg</w:t>
-      </w:r>
-      <w:proofErr w:type="spellEnd"/>
-      <w:r>
-        <w:t xml:space="preserve"> Electron capture, annihilation, Proton-proton)</w:t>
+        <w:t>Will need different collisions for different types (eg Electron capture, annihilation, Proton-proton)</w:t>
       </w:r>
     </w:p>
     <w:p>
@@ -897,15 +1129,7 @@
         <w:t xml:space="preserve">The </w:t>
       </w:r>
       <w:r>
-        <w:t xml:space="preserve">terminal screen UI should be developed alongside the rest of the program but should not be integrated into </w:t>
-      </w:r>
-      <w:proofErr w:type="gramStart"/>
-      <w:r>
-        <w:t>it</w:t>
-      </w:r>
-      <w:proofErr w:type="gramEnd"/>
-      <w:r>
-        <w:t xml:space="preserve"> as it will be removed for a cleaner graphical UI later.</w:t>
+        <w:t>terminal screen UI should be developed alongside the rest of the program but should not be integrated into it as it will be removed for a cleaner graphical UI later.</w:t>
       </w:r>
     </w:p>
     <w:p>
@@ -972,7 +1196,7 @@
         <w:rFonts w:ascii="Wingdings" w:hAnsi="Wingdings" w:hint="default"/>
       </w:rPr>
     </w:lvl>
-    <w:lvl w:ilvl="3" w:tplc="04090001" w:tentative="1">
+    <w:lvl w:ilvl="3" w:tplc="04090001">
       <w:start w:val="1"/>
       <w:numFmt w:val="bullet"/>
       <w:lvlText w:val=""/>

</xml_diff>

<commit_message>
Cyclatron is still not working well, added beta nimus and plus decays to both individual particles and atoms, added names to atoms but is currently held in a dictonary.
</commit_message>
<xml_diff>
--- a/NEA Project Log.docx
+++ b/NEA Project Log.docx
@@ -344,13 +344,45 @@
         </w:numPr>
       </w:pPr>
       <w:r>
-        <w:t>Generalise annialation with an interface&lt;T&gt;</w:t>
-      </w:r>
-      <w:r>
-        <w:t xml:space="preserve">  (IAntiparticle&lt;T&gt; where T: Particle) </w:t>
-      </w:r>
-      <w:r>
-        <w:t>– where the antiparticle “inherites” the IAntiparticle&lt;particle&gt;</w:t>
+        <w:t xml:space="preserve">Generalise </w:t>
+      </w:r>
+      <w:proofErr w:type="spellStart"/>
+      <w:r>
+        <w:t>annialation</w:t>
+      </w:r>
+      <w:proofErr w:type="spellEnd"/>
+      <w:r>
+        <w:t xml:space="preserve"> with an interface&lt;T&gt;</w:t>
+      </w:r>
+      <w:r>
+        <w:t xml:space="preserve">  (</w:t>
+      </w:r>
+      <w:proofErr w:type="spellStart"/>
+      <w:r>
+        <w:t>IAntiparticle</w:t>
+      </w:r>
+      <w:proofErr w:type="spellEnd"/>
+      <w:r>
+        <w:t xml:space="preserve">&lt;T&gt; where T: Particle) </w:t>
+      </w:r>
+      <w:r>
+        <w:t>– where the antiparticle “</w:t>
+      </w:r>
+      <w:proofErr w:type="spellStart"/>
+      <w:r>
+        <w:t>inherites</w:t>
+      </w:r>
+      <w:proofErr w:type="spellEnd"/>
+      <w:r>
+        <w:t xml:space="preserve">” the </w:t>
+      </w:r>
+      <w:proofErr w:type="spellStart"/>
+      <w:r>
+        <w:t>IAntiparticle</w:t>
+      </w:r>
+      <w:proofErr w:type="spellEnd"/>
+      <w:r>
+        <w:t>&lt;particle&gt;</w:t>
       </w:r>
     </w:p>
     <w:p>
@@ -536,7 +568,23 @@
         </w:numPr>
       </w:pPr>
       <w:r>
-        <w:t xml:space="preserve">Took the FList class from Dr Pawson and declared It in my project as it was a difficult part of the project </w:t>
+        <w:t xml:space="preserve">Took the </w:t>
+      </w:r>
+      <w:proofErr w:type="spellStart"/>
+      <w:r>
+        <w:t>FList</w:t>
+      </w:r>
+      <w:proofErr w:type="spellEnd"/>
+      <w:r>
+        <w:t xml:space="preserve"> class from Dr </w:t>
+      </w:r>
+      <w:proofErr w:type="spellStart"/>
+      <w:r>
+        <w:t>Pawson</w:t>
+      </w:r>
+      <w:proofErr w:type="spellEnd"/>
+      <w:r>
+        <w:t xml:space="preserve"> and declared It in my project as it was a difficult part of the project </w:t>
       </w:r>
     </w:p>
     <w:p>
@@ -553,7 +601,15 @@
         </w:numPr>
       </w:pPr>
       <w:r>
-        <w:t xml:space="preserve">Made the Annihilation function pure and have successfuly implemented the recursive list </w:t>
+        <w:t xml:space="preserve">Made the Annihilation function pure and have </w:t>
+      </w:r>
+      <w:proofErr w:type="spellStart"/>
+      <w:r>
+        <w:t>successfuly</w:t>
+      </w:r>
+      <w:proofErr w:type="spellEnd"/>
+      <w:r>
+        <w:t xml:space="preserve"> implemented the recursive list </w:t>
       </w:r>
     </w:p>
     <w:p>
@@ -583,7 +639,23 @@
         </w:numPr>
       </w:pPr>
       <w:r>
-        <w:t xml:space="preserve">Using the Quadrivia Nuget package to allow the streamlining of certain functions such as functional lists. </w:t>
+        <w:t xml:space="preserve">Using the </w:t>
+      </w:r>
+      <w:proofErr w:type="spellStart"/>
+      <w:r>
+        <w:t>Quadrivia</w:t>
+      </w:r>
+      <w:proofErr w:type="spellEnd"/>
+      <w:r>
+        <w:t xml:space="preserve"> </w:t>
+      </w:r>
+      <w:proofErr w:type="spellStart"/>
+      <w:r>
+        <w:t>Nuget</w:t>
+      </w:r>
+      <w:proofErr w:type="spellEnd"/>
+      <w:r>
+        <w:t xml:space="preserve"> package to allow the streamlining of certain functions such as functional lists. </w:t>
       </w:r>
     </w:p>
     <w:p>
@@ -612,7 +684,23 @@
         </w:numPr>
       </w:pPr>
       <w:r>
-        <w:t xml:space="preserve">Using lambda for add func so more functions in Collision Functions can use the add func. And it is easier to read </w:t>
+        <w:t xml:space="preserve">Using lambda for add </w:t>
+      </w:r>
+      <w:proofErr w:type="spellStart"/>
+      <w:r>
+        <w:t>func</w:t>
+      </w:r>
+      <w:proofErr w:type="spellEnd"/>
+      <w:r>
+        <w:t xml:space="preserve"> so more functions in Collision Functions can use the add </w:t>
+      </w:r>
+      <w:proofErr w:type="spellStart"/>
+      <w:r>
+        <w:t>func</w:t>
+      </w:r>
+      <w:proofErr w:type="spellEnd"/>
+      <w:r>
+        <w:t xml:space="preserve">. And it is easier to read </w:t>
       </w:r>
     </w:p>
     <w:p>
@@ -636,8 +724,13 @@
         </w:numPr>
       </w:pPr>
       <w:r>
-        <w:t>Removed a lot of excess code from the annihilation function. Now the function returns a tuple and in the tuple instead of p1, p2 it is now just function calls. The Output particle list has been removed as it was not needed and the variables holding the total rest mass and total energy have been removed. Now it is all in functions and func’s</w:t>
-      </w:r>
+        <w:t xml:space="preserve">Removed a lot of excess code from the annihilation function. Now the function returns a tuple and in the tuple instead of p1, p2 it is now just function calls. The Output particle list has been removed as it was not needed and the variables holding the total rest mass and total energy have been removed. Now it is all in functions and </w:t>
+      </w:r>
+      <w:proofErr w:type="spellStart"/>
+      <w:r>
+        <w:t>func’s</w:t>
+      </w:r>
+      <w:proofErr w:type="spellEnd"/>
     </w:p>
     <w:p>
       <w:pPr>
@@ -729,7 +822,15 @@
         </w:numPr>
       </w:pPr>
       <w:r>
-        <w:t>Haskell – fn = let u1 = Random in (n + u1, n – u1)</w:t>
+        <w:t xml:space="preserve">Haskell – </w:t>
+      </w:r>
+      <w:proofErr w:type="spellStart"/>
+      <w:r>
+        <w:t>fn</w:t>
+      </w:r>
+      <w:proofErr w:type="spellEnd"/>
+      <w:r>
+        <w:t xml:space="preserve"> = let u1 = Random in (n + u1, n – u1)</w:t>
       </w:r>
     </w:p>
     <w:p>
@@ -741,7 +842,15 @@
         </w:numPr>
       </w:pPr>
       <w:r>
-        <w:t>C# foo {var u1 = Random Vector</w:t>
+        <w:t>C# foo {</w:t>
+      </w:r>
+      <w:proofErr w:type="spellStart"/>
+      <w:r>
+        <w:t>var</w:t>
+      </w:r>
+      <w:proofErr w:type="spellEnd"/>
+      <w:r>
+        <w:t xml:space="preserve"> u1 = Random Vector</w:t>
       </w:r>
     </w:p>
     <w:p>
@@ -749,7 +858,20 @@
         <w:ind w:left="3240" w:firstLine="360"/>
       </w:pPr>
       <w:r>
-        <w:t>Return tuple.create(n + u1, n-u1}</w:t>
+        <w:t xml:space="preserve">Return </w:t>
+      </w:r>
+      <w:proofErr w:type="spellStart"/>
+      <w:proofErr w:type="gramStart"/>
+      <w:r>
+        <w:t>tuple.create</w:t>
+      </w:r>
+      <w:proofErr w:type="spellEnd"/>
+      <w:r>
+        <w:t>(</w:t>
+      </w:r>
+      <w:proofErr w:type="gramEnd"/>
+      <w:r>
+        <w:t>n + u1, n-u1}</w:t>
       </w:r>
     </w:p>
     <w:p>
@@ -829,7 +951,31 @@
         </w:numPr>
       </w:pPr>
       <w:r>
-        <w:t xml:space="preserve">This means the original FRandom DateTime needs to be implemented once and everything else must be based of that first Frandom meaning I need to pass the random through the code. </w:t>
+        <w:t xml:space="preserve">This means the original </w:t>
+      </w:r>
+      <w:proofErr w:type="spellStart"/>
+      <w:r>
+        <w:t>FRandom</w:t>
+      </w:r>
+      <w:proofErr w:type="spellEnd"/>
+      <w:r>
+        <w:t xml:space="preserve"> </w:t>
+      </w:r>
+      <w:proofErr w:type="spellStart"/>
+      <w:r>
+        <w:t>DateTime</w:t>
+      </w:r>
+      <w:proofErr w:type="spellEnd"/>
+      <w:r>
+        <w:t xml:space="preserve"> needs to be implemented once and everything else must be based of that first </w:t>
+      </w:r>
+      <w:proofErr w:type="spellStart"/>
+      <w:r>
+        <w:t>Frandom</w:t>
+      </w:r>
+      <w:proofErr w:type="spellEnd"/>
+      <w:r>
+        <w:t xml:space="preserve"> meaning I need to pass the random through the code. </w:t>
       </w:r>
     </w:p>
     <w:p>
@@ -841,12 +987,54 @@
         </w:numPr>
       </w:pPr>
       <w:r>
-        <w:t xml:space="preserve">Added a second Frandom.Next to the z coordinate so the x,z coordinates were not the same. </w:t>
-      </w:r>
-    </w:p>
-    <w:p>
-      <w:r>
-        <w:t xml:space="preserve">- The vector functions can now produce a single ejection for any particle (Particles and photon are split, overloaded functions), a opposite ejection (Particles and photon are split, overloaded functions). And all values x,y,z are randomised each time. </w:t>
+        <w:t xml:space="preserve">Added a second </w:t>
+      </w:r>
+      <w:proofErr w:type="spellStart"/>
+      <w:r>
+        <w:t>Frandom.Next</w:t>
+      </w:r>
+      <w:proofErr w:type="spellEnd"/>
+      <w:r>
+        <w:t xml:space="preserve"> to the z coordinate so the </w:t>
+      </w:r>
+      <w:proofErr w:type="spellStart"/>
+      <w:r>
+        <w:t>x</w:t>
+      </w:r>
+      <w:proofErr w:type="gramStart"/>
+      <w:r>
+        <w:t>,z</w:t>
+      </w:r>
+      <w:proofErr w:type="spellEnd"/>
+      <w:proofErr w:type="gramEnd"/>
+      <w:r>
+        <w:t xml:space="preserve"> coordinates were not the same. </w:t>
+      </w:r>
+    </w:p>
+    <w:p>
+      <w:r>
+        <w:t xml:space="preserve">- The vector functions can now produce a single ejection for any particle (Particles and photon are split, overloaded functions), </w:t>
+      </w:r>
+      <w:proofErr w:type="gramStart"/>
+      <w:r>
+        <w:t>a</w:t>
+      </w:r>
+      <w:proofErr w:type="gramEnd"/>
+      <w:r>
+        <w:t xml:space="preserve"> opposite ejection (Particles and photon are split, overloaded functions). And all values </w:t>
+      </w:r>
+      <w:proofErr w:type="spellStart"/>
+      <w:r>
+        <w:t>x</w:t>
+      </w:r>
+      <w:proofErr w:type="gramStart"/>
+      <w:r>
+        <w:t>,y,z</w:t>
+      </w:r>
+      <w:proofErr w:type="spellEnd"/>
+      <w:proofErr w:type="gramEnd"/>
+      <w:r>
+        <w:t xml:space="preserve"> are randomised each time. </w:t>
       </w:r>
     </w:p>
     <w:p>
@@ -911,7 +1099,15 @@
         </w:numPr>
       </w:pPr>
       <w:r>
-        <w:t>Pair production, annihilation now both work with full vector</w:t>
+        <w:t xml:space="preserve">Pair production, annihilation now both </w:t>
+      </w:r>
+      <w:proofErr w:type="gramStart"/>
+      <w:r>
+        <w:t>work</w:t>
+      </w:r>
+      <w:proofErr w:type="gramEnd"/>
+      <w:r>
+        <w:t xml:space="preserve"> with full vector</w:t>
       </w:r>
       <w:r>
         <w:t xml:space="preserve"> ejection</w:t>
@@ -969,9 +1165,218 @@
       </w:pPr>
       <w:r>
         <w:t xml:space="preserve">Added a distance calculator for all particles using generics and an overloaded photon function (again) to find the distance the particle travels based on velocity and lifespan </w:t>
+      </w:r>
+    </w:p>
+    <w:p>
+      <w:pPr>
+        <w:ind w:left="360"/>
+      </w:pPr>
+      <w:r>
+        <w:t>13/12/18</w:t>
+      </w:r>
+    </w:p>
+    <w:p>
+      <w:pPr>
+        <w:pStyle w:val="ListParagraph"/>
+        <w:numPr>
+          <w:ilvl w:val="0"/>
+          <w:numId w:val="1"/>
+        </w:numPr>
+      </w:pPr>
+      <w:r>
+        <w:t xml:space="preserve">Added an edge of containment checker so if particles were to have very large distance values they could not go further than the edge of the </w:t>
+      </w:r>
+      <w:proofErr w:type="gramStart"/>
+      <w:r>
+        <w:t>20 meter</w:t>
+      </w:r>
+      <w:proofErr w:type="gramEnd"/>
+      <w:r>
+        <w:t xml:space="preserve"> container.</w:t>
+      </w:r>
+    </w:p>
+    <w:p>
+      <w:pPr>
+        <w:pStyle w:val="ListParagraph"/>
+        <w:numPr>
+          <w:ilvl w:val="0"/>
+          <w:numId w:val="1"/>
+        </w:numPr>
+      </w:pPr>
+      <w:r>
+        <w:t xml:space="preserve">Need to speak to Mr </w:t>
+      </w:r>
+      <w:proofErr w:type="spellStart"/>
+      <w:r>
+        <w:t>Donegheue</w:t>
+      </w:r>
+      <w:proofErr w:type="spellEnd"/>
+      <w:r>
+        <w:t xml:space="preserve"> About the cyclotron. As to </w:t>
+      </w:r>
+      <w:r>
+        <w:t>whether</w:t>
+      </w:r>
+      <w:r>
+        <w:t xml:space="preserve"> it should be done using </w:t>
+      </w:r>
+      <w:r>
+        <w:t xml:space="preserve">projectile motion or electromagnetic fields equations? </w:t>
+      </w:r>
+    </w:p>
+    <w:p>
+      <w:pPr>
+        <w:ind w:left="360"/>
+      </w:pPr>
+      <w:r>
+        <w:t>19/12/18</w:t>
       </w:r>
       <w:bookmarkStart w:id="0" w:name="_GoBack"/>
       <w:bookmarkEnd w:id="0"/>
+    </w:p>
+    <w:p>
+      <w:pPr>
+        <w:pStyle w:val="ListParagraph"/>
+        <w:numPr>
+          <w:ilvl w:val="0"/>
+          <w:numId w:val="1"/>
+        </w:numPr>
+      </w:pPr>
+      <w:r>
+        <w:t>After a chat he said to use tor formula</w:t>
+      </w:r>
+    </w:p>
+    <w:p>
+      <w:pPr>
+        <w:pStyle w:val="ListParagraph"/>
+        <w:numPr>
+          <w:ilvl w:val="0"/>
+          <w:numId w:val="1"/>
+        </w:numPr>
+      </w:pPr>
+      <w:r>
+        <w:t xml:space="preserve">Finished a test for distance recognition for photons </w:t>
+      </w:r>
+    </w:p>
+    <w:p>
+      <w:pPr>
+        <w:pStyle w:val="ListParagraph"/>
+        <w:numPr>
+          <w:ilvl w:val="0"/>
+          <w:numId w:val="1"/>
+        </w:numPr>
+      </w:pPr>
+      <w:r>
+        <w:t>Started on the cyclotron function</w:t>
+      </w:r>
+    </w:p>
+    <w:p>
+      <w:pPr>
+        <w:ind w:left="360"/>
+      </w:pPr>
+      <w:r>
+        <w:t>3/1/19</w:t>
+      </w:r>
+    </w:p>
+    <w:p>
+      <w:pPr>
+        <w:pStyle w:val="ListParagraph"/>
+        <w:numPr>
+          <w:ilvl w:val="0"/>
+          <w:numId w:val="1"/>
+        </w:numPr>
+      </w:pPr>
+      <w:r>
+        <w:t xml:space="preserve">The cyclotron function now has imbedded ternary operators </w:t>
+      </w:r>
+    </w:p>
+    <w:p>
+      <w:pPr>
+        <w:pStyle w:val="ListParagraph"/>
+        <w:numPr>
+          <w:ilvl w:val="0"/>
+          <w:numId w:val="1"/>
+        </w:numPr>
+      </w:pPr>
+      <w:r>
+        <w:t xml:space="preserve">However it will not output anything to the console </w:t>
+      </w:r>
+    </w:p>
+    <w:p>
+      <w:pPr>
+        <w:ind w:left="360"/>
+      </w:pPr>
+      <w:r>
+        <w:t>4/1/19</w:t>
+      </w:r>
+    </w:p>
+    <w:p>
+      <w:pPr>
+        <w:pStyle w:val="ListParagraph"/>
+        <w:numPr>
+          <w:ilvl w:val="0"/>
+          <w:numId w:val="1"/>
+        </w:numPr>
+      </w:pPr>
+      <w:r>
+        <w:t xml:space="preserve">It seems the recursion is not working and it only outputs one item at the end and deletes the rest </w:t>
+      </w:r>
+    </w:p>
+    <w:p>
+      <w:pPr>
+        <w:pStyle w:val="ListParagraph"/>
+        <w:numPr>
+          <w:ilvl w:val="0"/>
+          <w:numId w:val="1"/>
+        </w:numPr>
+      </w:pPr>
+      <w:r>
+        <w:t xml:space="preserve">Possibility to add some complexity is to start with and atom and they make it undergo some interactions and see how it changes. </w:t>
+      </w:r>
+    </w:p>
+    <w:p>
+      <w:pPr>
+        <w:pStyle w:val="ListParagraph"/>
+        <w:numPr>
+          <w:ilvl w:val="0"/>
+          <w:numId w:val="1"/>
+        </w:numPr>
+      </w:pPr>
+      <w:r>
+        <w:t xml:space="preserve">To add more like the cyclotron I can try to add a mass spectrometer </w:t>
+      </w:r>
+    </w:p>
+    <w:p>
+      <w:pPr>
+        <w:pStyle w:val="ListParagraph"/>
+        <w:numPr>
+          <w:ilvl w:val="0"/>
+          <w:numId w:val="1"/>
+        </w:numPr>
+      </w:pPr>
+      <w:r>
+        <w:t xml:space="preserve">Could also try to work with radioactive decay </w:t>
+      </w:r>
+    </w:p>
+    <w:p>
+      <w:pPr>
+        <w:pStyle w:val="ListParagraph"/>
+        <w:numPr>
+          <w:ilvl w:val="0"/>
+          <w:numId w:val="1"/>
+        </w:numPr>
+      </w:pPr>
+      <w:r>
+        <w:t xml:space="preserve">Added some names for the elements that can be created for the element section of the program. This means when an atom is created it is given a name. This is a property of the atom. At the moment this is all held in a separate class using a </w:t>
+      </w:r>
+      <w:proofErr w:type="gramStart"/>
+      <w:r>
+        <w:t>dictionary which</w:t>
+      </w:r>
+      <w:proofErr w:type="gramEnd"/>
+      <w:r>
+        <w:t xml:space="preserve"> can possibly be changed at a later date. </w:t>
+      </w:r>
     </w:p>
     <w:p>
       <w:pPr>
@@ -1003,7 +1408,15 @@
         </w:numPr>
       </w:pPr>
       <w:r>
-        <w:t>Where the particle diagram is used and that relation is coded into the system. All particles are also provided with a full array propitiates and methods they may require (eg Mass to Energy)</w:t>
+        <w:t>Where the particle diagram is used and that relation is coded into the system. All particles are also provided with a full array propitiates and methods they may require (</w:t>
+      </w:r>
+      <w:proofErr w:type="spellStart"/>
+      <w:r>
+        <w:t>eg</w:t>
+      </w:r>
+      <w:proofErr w:type="spellEnd"/>
+      <w:r>
+        <w:t xml:space="preserve"> Mass to Energy)</w:t>
       </w:r>
     </w:p>
     <w:p>
@@ -1039,7 +1452,15 @@
         </w:numPr>
       </w:pPr>
       <w:r>
-        <w:t>Start with the Quarks and then  move onto the bigger particles</w:t>
+        <w:t xml:space="preserve">Start with the Quarks and </w:t>
+      </w:r>
+      <w:proofErr w:type="gramStart"/>
+      <w:r>
+        <w:t>then  move</w:t>
+      </w:r>
+      <w:proofErr w:type="gramEnd"/>
+      <w:r>
+        <w:t xml:space="preserve"> onto the bigger particles</w:t>
       </w:r>
     </w:p>
     <w:p>
@@ -1068,7 +1489,15 @@
         </w:numPr>
       </w:pPr>
       <w:r>
-        <w:t>Will need different collisions for different types (eg Electron capture, annihilation, Proton-proton)</w:t>
+        <w:t>Will need different collisions for different types (</w:t>
+      </w:r>
+      <w:proofErr w:type="spellStart"/>
+      <w:r>
+        <w:t>eg</w:t>
+      </w:r>
+      <w:proofErr w:type="spellEnd"/>
+      <w:r>
+        <w:t xml:space="preserve"> Electron capture, annihilation, Proton-proton)</w:t>
       </w:r>
     </w:p>
     <w:p>
@@ -1129,7 +1558,15 @@
         <w:t xml:space="preserve">The </w:t>
       </w:r>
       <w:r>
-        <w:t>terminal screen UI should be developed alongside the rest of the program but should not be integrated into it as it will be removed for a cleaner graphical UI later.</w:t>
+        <w:t xml:space="preserve">terminal screen UI should be developed alongside the rest of the program but should not be integrated into </w:t>
+      </w:r>
+      <w:proofErr w:type="gramStart"/>
+      <w:r>
+        <w:t>it</w:t>
+      </w:r>
+      <w:proofErr w:type="gramEnd"/>
+      <w:r>
+        <w:t xml:space="preserve"> as it will be removed for a cleaner graphical UI later.</w:t>
       </w:r>
     </w:p>
     <w:p>

</xml_diff>

<commit_message>
Cyclatron compliers, however is half functional and half procedrial
</commit_message>
<xml_diff>
--- a/NEA Project Log.docx
+++ b/NEA Project Log.docx
@@ -1231,151 +1231,217 @@
       <w:r>
         <w:t>19/12/18</w:t>
       </w:r>
+    </w:p>
+    <w:p>
+      <w:pPr>
+        <w:pStyle w:val="ListParagraph"/>
+        <w:numPr>
+          <w:ilvl w:val="0"/>
+          <w:numId w:val="1"/>
+        </w:numPr>
+      </w:pPr>
+      <w:r>
+        <w:t>After a chat he said to use the</w:t>
+      </w:r>
+      <w:r>
+        <w:t xml:space="preserve"> formula</w:t>
+      </w:r>
+    </w:p>
+    <w:p>
+      <w:pPr>
+        <w:pStyle w:val="ListParagraph"/>
+        <w:numPr>
+          <w:ilvl w:val="0"/>
+          <w:numId w:val="1"/>
+        </w:numPr>
+      </w:pPr>
+      <w:r>
+        <w:t xml:space="preserve">Finished a test for distance recognition for photons </w:t>
+      </w:r>
+    </w:p>
+    <w:p>
+      <w:pPr>
+        <w:pStyle w:val="ListParagraph"/>
+        <w:numPr>
+          <w:ilvl w:val="0"/>
+          <w:numId w:val="1"/>
+        </w:numPr>
+      </w:pPr>
+      <w:r>
+        <w:t>Started on the cyclotron function</w:t>
+      </w:r>
+    </w:p>
+    <w:p>
+      <w:pPr>
+        <w:ind w:left="360"/>
+      </w:pPr>
+      <w:r>
+        <w:t>3/1/19</w:t>
+      </w:r>
+    </w:p>
+    <w:p>
+      <w:pPr>
+        <w:pStyle w:val="ListParagraph"/>
+        <w:numPr>
+          <w:ilvl w:val="0"/>
+          <w:numId w:val="1"/>
+        </w:numPr>
+      </w:pPr>
+      <w:r>
+        <w:t xml:space="preserve">The cyclotron function now has imbedded ternary operators </w:t>
+      </w:r>
+    </w:p>
+    <w:p>
+      <w:pPr>
+        <w:pStyle w:val="ListParagraph"/>
+        <w:numPr>
+          <w:ilvl w:val="0"/>
+          <w:numId w:val="1"/>
+        </w:numPr>
+      </w:pPr>
+      <w:r>
+        <w:t xml:space="preserve">However it will not output anything to the console </w:t>
+      </w:r>
+    </w:p>
+    <w:p>
+      <w:pPr>
+        <w:ind w:left="360"/>
+      </w:pPr>
+      <w:r>
+        <w:t>4/1/19</w:t>
+      </w:r>
+    </w:p>
+    <w:p>
+      <w:pPr>
+        <w:pStyle w:val="ListParagraph"/>
+        <w:numPr>
+          <w:ilvl w:val="0"/>
+          <w:numId w:val="1"/>
+        </w:numPr>
+      </w:pPr>
+      <w:r>
+        <w:t xml:space="preserve">It seems the recursion is not working and it only outputs one item at the end and deletes the rest </w:t>
+      </w:r>
+    </w:p>
+    <w:p>
+      <w:pPr>
+        <w:pStyle w:val="ListParagraph"/>
+        <w:numPr>
+          <w:ilvl w:val="0"/>
+          <w:numId w:val="1"/>
+        </w:numPr>
+      </w:pPr>
+      <w:r>
+        <w:t xml:space="preserve">Possibility to add some complexity is to start with and atom and they make it undergo some interactions and see how it changes. </w:t>
+      </w:r>
+    </w:p>
+    <w:p>
+      <w:pPr>
+        <w:pStyle w:val="ListParagraph"/>
+        <w:numPr>
+          <w:ilvl w:val="0"/>
+          <w:numId w:val="1"/>
+        </w:numPr>
+      </w:pPr>
+      <w:r>
+        <w:t xml:space="preserve">To add more like the cyclotron I can try to add a mass spectrometer </w:t>
+      </w:r>
+    </w:p>
+    <w:p>
+      <w:pPr>
+        <w:pStyle w:val="ListParagraph"/>
+        <w:numPr>
+          <w:ilvl w:val="0"/>
+          <w:numId w:val="1"/>
+        </w:numPr>
+      </w:pPr>
+      <w:r>
+        <w:t xml:space="preserve">Could also try to work with radioactive decay </w:t>
+      </w:r>
+    </w:p>
+    <w:p>
+      <w:pPr>
+        <w:pStyle w:val="ListParagraph"/>
+        <w:numPr>
+          <w:ilvl w:val="0"/>
+          <w:numId w:val="1"/>
+        </w:numPr>
+      </w:pPr>
+      <w:r>
+        <w:t xml:space="preserve">Added some names for the elements that can be created for the element section of the program. This means when an atom is created it is given a name. This is a property of the atom. At the moment this is all held in a separate class using a </w:t>
+      </w:r>
+      <w:proofErr w:type="gramStart"/>
+      <w:r>
+        <w:t>dictionary which</w:t>
+      </w:r>
+      <w:proofErr w:type="gramEnd"/>
+      <w:r>
+        <w:t xml:space="preserve"> can possibly be changed at a later date. </w:t>
+      </w:r>
+    </w:p>
+    <w:p>
+      <w:pPr>
+        <w:ind w:left="360"/>
+      </w:pPr>
+      <w:r>
+        <w:t>5/1/19</w:t>
+      </w:r>
+    </w:p>
+    <w:p>
+      <w:pPr>
+        <w:pStyle w:val="ListParagraph"/>
+        <w:numPr>
+          <w:ilvl w:val="0"/>
+          <w:numId w:val="1"/>
+        </w:numPr>
+      </w:pPr>
+      <w:r>
+        <w:t xml:space="preserve">Electron Capture has been changed to work with the atom interactions as well as the particle interactions </w:t>
+      </w:r>
+    </w:p>
+    <w:p>
+      <w:pPr>
+        <w:ind w:left="360"/>
+      </w:pPr>
+      <w:r>
+        <w:t xml:space="preserve">6/1/10 </w:t>
+      </w:r>
+    </w:p>
+    <w:p>
+      <w:pPr>
+        <w:pStyle w:val="ListParagraph"/>
+        <w:numPr>
+          <w:ilvl w:val="0"/>
+          <w:numId w:val="1"/>
+        </w:numPr>
+      </w:pPr>
+      <w:r>
+        <w:t>Electrostatic repulsion generics not working and I don’t know why</w:t>
+      </w:r>
+    </w:p>
+    <w:p>
+      <w:pPr>
+        <w:pStyle w:val="ListParagraph"/>
+        <w:numPr>
+          <w:ilvl w:val="0"/>
+          <w:numId w:val="1"/>
+        </w:numPr>
+      </w:pPr>
+      <w:r>
+        <w:t xml:space="preserve">Attempting to add a Feynman diagram </w:t>
+      </w:r>
+      <w:proofErr w:type="gramStart"/>
+      <w:r>
+        <w:t>generator which</w:t>
+      </w:r>
+      <w:proofErr w:type="gramEnd"/>
+      <w:r>
+        <w:t xml:space="preserve"> will take in the outputs and inputs and return a string diagram based on their symbols</w:t>
+      </w:r>
       <w:bookmarkStart w:id="0" w:name="_GoBack"/>
       <w:bookmarkEnd w:id="0"/>
-    </w:p>
-    <w:p>
-      <w:pPr>
-        <w:pStyle w:val="ListParagraph"/>
-        <w:numPr>
-          <w:ilvl w:val="0"/>
-          <w:numId w:val="1"/>
-        </w:numPr>
-      </w:pPr>
-      <w:r>
-        <w:t>After a chat he said to use tor formula</w:t>
-      </w:r>
-    </w:p>
-    <w:p>
-      <w:pPr>
-        <w:pStyle w:val="ListParagraph"/>
-        <w:numPr>
-          <w:ilvl w:val="0"/>
-          <w:numId w:val="1"/>
-        </w:numPr>
-      </w:pPr>
-      <w:r>
-        <w:t xml:space="preserve">Finished a test for distance recognition for photons </w:t>
-      </w:r>
-    </w:p>
-    <w:p>
-      <w:pPr>
-        <w:pStyle w:val="ListParagraph"/>
-        <w:numPr>
-          <w:ilvl w:val="0"/>
-          <w:numId w:val="1"/>
-        </w:numPr>
-      </w:pPr>
-      <w:r>
-        <w:t>Started on the cyclotron function</w:t>
-      </w:r>
-    </w:p>
-    <w:p>
-      <w:pPr>
-        <w:ind w:left="360"/>
-      </w:pPr>
-      <w:r>
-        <w:t>3/1/19</w:t>
-      </w:r>
-    </w:p>
-    <w:p>
-      <w:pPr>
-        <w:pStyle w:val="ListParagraph"/>
-        <w:numPr>
-          <w:ilvl w:val="0"/>
-          <w:numId w:val="1"/>
-        </w:numPr>
-      </w:pPr>
-      <w:r>
-        <w:t xml:space="preserve">The cyclotron function now has imbedded ternary operators </w:t>
-      </w:r>
-    </w:p>
-    <w:p>
-      <w:pPr>
-        <w:pStyle w:val="ListParagraph"/>
-        <w:numPr>
-          <w:ilvl w:val="0"/>
-          <w:numId w:val="1"/>
-        </w:numPr>
-      </w:pPr>
-      <w:r>
-        <w:t xml:space="preserve">However it will not output anything to the console </w:t>
-      </w:r>
-    </w:p>
-    <w:p>
-      <w:pPr>
-        <w:ind w:left="360"/>
-      </w:pPr>
-      <w:r>
-        <w:t>4/1/19</w:t>
-      </w:r>
-    </w:p>
-    <w:p>
-      <w:pPr>
-        <w:pStyle w:val="ListParagraph"/>
-        <w:numPr>
-          <w:ilvl w:val="0"/>
-          <w:numId w:val="1"/>
-        </w:numPr>
-      </w:pPr>
-      <w:r>
-        <w:t xml:space="preserve">It seems the recursion is not working and it only outputs one item at the end and deletes the rest </w:t>
-      </w:r>
-    </w:p>
-    <w:p>
-      <w:pPr>
-        <w:pStyle w:val="ListParagraph"/>
-        <w:numPr>
-          <w:ilvl w:val="0"/>
-          <w:numId w:val="1"/>
-        </w:numPr>
-      </w:pPr>
-      <w:r>
-        <w:t xml:space="preserve">Possibility to add some complexity is to start with and atom and they make it undergo some interactions and see how it changes. </w:t>
-      </w:r>
-    </w:p>
-    <w:p>
-      <w:pPr>
-        <w:pStyle w:val="ListParagraph"/>
-        <w:numPr>
-          <w:ilvl w:val="0"/>
-          <w:numId w:val="1"/>
-        </w:numPr>
-      </w:pPr>
-      <w:r>
-        <w:t xml:space="preserve">To add more like the cyclotron I can try to add a mass spectrometer </w:t>
-      </w:r>
-    </w:p>
-    <w:p>
-      <w:pPr>
-        <w:pStyle w:val="ListParagraph"/>
-        <w:numPr>
-          <w:ilvl w:val="0"/>
-          <w:numId w:val="1"/>
-        </w:numPr>
-      </w:pPr>
-      <w:r>
-        <w:t xml:space="preserve">Could also try to work with radioactive decay </w:t>
-      </w:r>
-    </w:p>
-    <w:p>
-      <w:pPr>
-        <w:pStyle w:val="ListParagraph"/>
-        <w:numPr>
-          <w:ilvl w:val="0"/>
-          <w:numId w:val="1"/>
-        </w:numPr>
-      </w:pPr>
-      <w:r>
-        <w:t xml:space="preserve">Added some names for the elements that can be created for the element section of the program. This means when an atom is created it is given a name. This is a property of the atom. At the moment this is all held in a separate class using a </w:t>
-      </w:r>
-      <w:proofErr w:type="gramStart"/>
-      <w:r>
-        <w:t>dictionary which</w:t>
-      </w:r>
-      <w:proofErr w:type="gramEnd"/>
-      <w:r>
-        <w:t xml:space="preserve"> can possibly be changed at a later date. </w:t>
+      <w:r>
+        <w:t xml:space="preserve">. However the function will not know exactly how many of each there are and will have to and a + symbol between each. </w:t>
       </w:r>
     </w:p>
     <w:p>

</xml_diff>